<commit_message>
Signed-off-by: Meco Man <920369182@qq.com>
</commit_message>
<xml_diff>
--- a/newlib-threadsafe/newlib的问题.docx
+++ b/newlib-threadsafe/newlib的问题.docx
@@ -102,14 +102,6 @@
       <w:proofErr w:type="spellStart"/>
       <w:r>
         <w:t>vsnprintf</w:t>
-      </w:r>
-      <w:proofErr w:type="spellEnd"/>
-      <w:r>
-        <w:t>、</w:t>
-      </w:r>
-      <w:proofErr w:type="spellStart"/>
-      <w:r>
-        <w:t>sscanf</w:t>
       </w:r>
       <w:proofErr w:type="spellEnd"/>
       <w:r>
@@ -583,6 +575,11 @@
         </w:numPr>
         <w:wordWrap w:val="0"/>
         <w:ind w:firstLineChars="0"/>
+        <w:rPr>
+          <w:rStyle w:val="a3"/>
+          <w:color w:val="auto"/>
+          <w:u w:val="none"/>
+        </w:rPr>
       </w:pPr>
       <w:r>
         <w:rPr>
@@ -620,30 +617,109 @@
         <w:rPr>
           <w:rFonts w:hint="eastAsia"/>
         </w:rPr>
-        <w:t>。并于2</w:t>
-      </w:r>
-      <w:r>
-        <w:t>021</w:t>
-      </w:r>
-      <w:r>
-        <w:rPr>
-          <w:rFonts w:hint="eastAsia"/>
-        </w:rPr>
-        <w:t>年6月</w:t>
-      </w:r>
-      <w:r>
-        <w:rPr>
-          <w:rFonts w:hint="eastAsia"/>
-        </w:rPr>
-        <w:t>解决</w:t>
-      </w:r>
-      <w:r>
-        <w:rPr>
-          <w:rFonts w:hint="eastAsia"/>
-        </w:rPr>
-        <w:t>了这个问题：</w:t>
+        <w:t>。</w:t>
+      </w:r>
+      <w:r>
+        <w:rPr>
+          <w:rFonts w:hint="eastAsia"/>
+        </w:rPr>
+        <w:t>以及尝试解决的</w:t>
+      </w:r>
+      <w:r>
+        <w:t xml:space="preserve"> </w:t>
       </w:r>
       <w:hyperlink r:id="rId8" w:history="1">
+        <w:r>
+          <w:rPr>
+            <w:rStyle w:val="a3"/>
+          </w:rPr>
+          <w:t>https://github.com/zephyrproject-rtos/zephyr/pull/21518</w:t>
+        </w:r>
+      </w:hyperlink>
+      <w:r>
+        <w:rPr>
+          <w:rStyle w:val="a3"/>
+          <w:u w:val="none"/>
+        </w:rPr>
+        <w:t xml:space="preserve"> </w:t>
+      </w:r>
+      <w:r>
+        <w:rPr>
+          <w:rStyle w:val="a3"/>
+          <w:rFonts w:hint="eastAsia"/>
+          <w:color w:val="auto"/>
+          <w:u w:val="none"/>
+        </w:rPr>
+        <w:t>但是很遗憾，该PR被关闭，截止目前Zephyr仍然没有解决这个问题。</w:t>
+      </w:r>
+    </w:p>
+    <w:p>
+      <w:pPr>
+        <w:pStyle w:val="a5"/>
+        <w:numPr>
+          <w:ilvl w:val="1"/>
+          <w:numId w:val="2"/>
+        </w:numPr>
+        <w:wordWrap w:val="0"/>
+        <w:ind w:firstLineChars="0"/>
+        <w:rPr>
+          <w:rStyle w:val="a3"/>
+          <w:color w:val="auto"/>
+          <w:u w:val="none"/>
+        </w:rPr>
+      </w:pPr>
+      <w:r>
+        <w:rPr>
+          <w:rStyle w:val="a3"/>
+          <w:rFonts w:hint="eastAsia"/>
+          <w:color w:val="auto"/>
+          <w:u w:val="none"/>
+        </w:rPr>
+        <w:t>被关闭的PR一定要重点留意一下，Z</w:t>
+      </w:r>
+      <w:r>
+        <w:rPr>
+          <w:rStyle w:val="a3"/>
+          <w:color w:val="auto"/>
+          <w:u w:val="none"/>
+        </w:rPr>
+        <w:t>ephyr</w:t>
+      </w:r>
+      <w:r>
+        <w:rPr>
+          <w:rStyle w:val="a3"/>
+          <w:rFonts w:hint="eastAsia"/>
+          <w:color w:val="auto"/>
+          <w:u w:val="none"/>
+        </w:rPr>
+        <w:t>关闭担心的理由很有可能也是我们需要担心的理由。</w:t>
+      </w:r>
+    </w:p>
+    <w:p>
+      <w:pPr>
+        <w:pStyle w:val="a5"/>
+        <w:numPr>
+          <w:ilvl w:val="1"/>
+          <w:numId w:val="2"/>
+        </w:numPr>
+        <w:wordWrap w:val="0"/>
+        <w:ind w:firstLineChars="0"/>
+        <w:rPr>
+          <w:rStyle w:val="a3"/>
+          <w:color w:val="auto"/>
+          <w:u w:val="none"/>
+        </w:rPr>
+      </w:pPr>
+      <w:r>
+        <w:rPr>
+          <w:rStyle w:val="a3"/>
+          <w:rFonts w:hint="eastAsia"/>
+          <w:color w:val="auto"/>
+          <w:u w:val="none"/>
+        </w:rPr>
+        <w:t>zephyr宣布在</w:t>
+      </w:r>
+      <w:hyperlink r:id="rId9" w:history="1">
         <w:r>
           <w:rPr>
             <w:rStyle w:val="a3"/>
@@ -654,6 +730,7 @@
       <w:r>
         <w:rPr>
           <w:rStyle w:val="a3"/>
+          <w:color w:val="auto"/>
           <w:u w:val="none"/>
         </w:rPr>
         <w:t xml:space="preserve"> </w:t>
@@ -662,36 +739,277 @@
         <w:rPr>
           <w:rStyle w:val="a3"/>
           <w:rFonts w:hint="eastAsia"/>
-          <w:u w:val="none"/>
-        </w:rPr>
-        <w:t>。</w:t>
-      </w:r>
-      <w:r>
-        <w:rPr>
-          <w:rFonts w:hint="eastAsia"/>
-        </w:rPr>
-        <w:t>在2</w:t>
-      </w:r>
-      <w:r>
-        <w:t>019</w:t>
-      </w:r>
-      <w:r>
-        <w:rPr>
-          <w:rFonts w:hint="eastAsia"/>
-        </w:rPr>
-        <w:t>年就有人提出过这个issue</w:t>
-      </w:r>
-      <w:r>
-        <w:t xml:space="preserve">: </w:t>
-      </w:r>
-      <w:hyperlink r:id="rId9" w:history="1">
+          <w:color w:val="auto"/>
+          <w:u w:val="none"/>
+        </w:rPr>
+        <w:t>中解决了这个问题。并声称</w:t>
+      </w:r>
+      <w:r>
+        <w:rPr>
+          <w:rStyle w:val="a3"/>
+          <w:color w:val="auto"/>
+          <w:u w:val="none"/>
+        </w:rPr>
+        <w:t>reentrancy support</w:t>
+      </w:r>
+      <w:r>
+        <w:rPr>
+          <w:rStyle w:val="a3"/>
+          <w:rFonts w:hint="eastAsia"/>
+          <w:color w:val="auto"/>
+          <w:u w:val="none"/>
+        </w:rPr>
+        <w:t>现在还不需要，因此不需要实现。</w:t>
+      </w:r>
+      <w:r>
+        <w:rPr>
+          <w:rStyle w:val="a3"/>
+          <w:color w:val="auto"/>
+          <w:u w:val="none"/>
+        </w:rPr>
+        <w:fldChar w:fldCharType="begin"/>
+      </w:r>
+      <w:r>
+        <w:rPr>
+          <w:rStyle w:val="a3"/>
+          <w:color w:val="auto"/>
+          <w:u w:val="none"/>
+        </w:rPr>
+        <w:instrText xml:space="preserve"> HYPERLINK "</w:instrText>
+      </w:r>
+      <w:r>
+        <w:rPr>
+          <w:rStyle w:val="a3"/>
+          <w:color w:val="auto"/>
+          <w:u w:val="none"/>
+        </w:rPr>
+        <w:instrText>https://github.com/zephyrproject-rtos/zephyr/issues/21519#issuecomment-892449637</w:instrText>
+      </w:r>
+      <w:r>
+        <w:rPr>
+          <w:rStyle w:val="a3"/>
+          <w:color w:val="auto"/>
+          <w:u w:val="none"/>
+        </w:rPr>
+        <w:instrText xml:space="preserve">" </w:instrText>
+      </w:r>
+      <w:r>
+        <w:rPr>
+          <w:rStyle w:val="a3"/>
+          <w:color w:val="auto"/>
+          <w:u w:val="none"/>
+        </w:rPr>
+        <w:fldChar w:fldCharType="separate"/>
+      </w:r>
+      <w:r>
+        <w:rPr>
+          <w:rStyle w:val="a3"/>
+        </w:rPr>
+        <w:t>https://github.com/zephyrproject-rtos/zephyr/issues/21519#issuecomment-892449637</w:t>
+      </w:r>
+      <w:r>
+        <w:rPr>
+          <w:rStyle w:val="a3"/>
+          <w:color w:val="auto"/>
+          <w:u w:val="none"/>
+        </w:rPr>
+        <w:fldChar w:fldCharType="end"/>
+      </w:r>
+      <w:r>
+        <w:rPr>
+          <w:rStyle w:val="a3"/>
+          <w:color w:val="auto"/>
+          <w:u w:val="none"/>
+        </w:rPr>
+        <w:t xml:space="preserve"> </w:t>
+      </w:r>
+      <w:r>
+        <w:rPr>
+          <w:rStyle w:val="a3"/>
+          <w:rFonts w:hint="eastAsia"/>
+          <w:color w:val="auto"/>
+          <w:u w:val="none"/>
+        </w:rPr>
+        <w:t>。但是经过确认，zephyr并</w:t>
+      </w:r>
+      <w:r>
+        <w:rPr>
+          <w:rStyle w:val="a3"/>
+          <w:rFonts w:hint="eastAsia"/>
+          <w:b/>
+          <w:bCs/>
+          <w:color w:val="auto"/>
+          <w:highlight w:val="yellow"/>
+          <w:u w:val="none"/>
+        </w:rPr>
+        <w:t>没有</w:t>
+      </w:r>
+      <w:r>
+        <w:rPr>
+          <w:rStyle w:val="a3"/>
+          <w:rFonts w:hint="eastAsia"/>
+          <w:color w:val="auto"/>
+          <w:u w:val="none"/>
+        </w:rPr>
+        <w:t>将本文所提到的</w:t>
+      </w:r>
+      <w:proofErr w:type="spellStart"/>
+      <w:r>
+        <w:rPr>
+          <w:rStyle w:val="a3"/>
+          <w:rFonts w:hint="eastAsia"/>
+          <w:color w:val="auto"/>
+          <w:u w:val="none"/>
+        </w:rPr>
+        <w:t>sprintf</w:t>
+      </w:r>
+      <w:proofErr w:type="spellEnd"/>
+      <w:r>
+        <w:rPr>
+          <w:rStyle w:val="a3"/>
+          <w:rFonts w:hint="eastAsia"/>
+          <w:color w:val="auto"/>
+          <w:u w:val="none"/>
+        </w:rPr>
+        <w:t>涉及到浮点数死机的问题解决，实际上这些mutex函数在</w:t>
+      </w:r>
+      <w:proofErr w:type="spellStart"/>
+      <w:r>
+        <w:rPr>
+          <w:rStyle w:val="a3"/>
+          <w:rFonts w:hint="eastAsia"/>
+          <w:color w:val="auto"/>
+          <w:u w:val="none"/>
+        </w:rPr>
+        <w:t>newlib</w:t>
+      </w:r>
+      <w:proofErr w:type="spellEnd"/>
+      <w:r>
+        <w:rPr>
+          <w:rStyle w:val="a3"/>
+          <w:rFonts w:hint="eastAsia"/>
+          <w:color w:val="auto"/>
+          <w:u w:val="none"/>
+        </w:rPr>
+        <w:t>很少被用到。经过测试，在调用</w:t>
+      </w:r>
+      <w:proofErr w:type="spellStart"/>
+      <w:r>
+        <w:rPr>
+          <w:rStyle w:val="a3"/>
+          <w:rFonts w:hint="eastAsia"/>
+          <w:color w:val="auto"/>
+          <w:u w:val="none"/>
+        </w:rPr>
+        <w:t>sprintf</w:t>
+      </w:r>
+      <w:proofErr w:type="spellEnd"/>
+      <w:r>
+        <w:rPr>
+          <w:rStyle w:val="a3"/>
+          <w:rFonts w:hint="eastAsia"/>
+          <w:color w:val="auto"/>
+          <w:u w:val="none"/>
+        </w:rPr>
+        <w:t>时，也没有任何mutex函数被调用。</w:t>
+      </w:r>
+    </w:p>
+    <w:p>
+      <w:pPr>
+        <w:pStyle w:val="a5"/>
+        <w:numPr>
+          <w:ilvl w:val="2"/>
+          <w:numId w:val="2"/>
+        </w:numPr>
+        <w:wordWrap w:val="0"/>
+        <w:ind w:firstLineChars="0"/>
+        <w:rPr>
+          <w:rStyle w:val="a3"/>
+          <w:color w:val="auto"/>
+          <w:u w:val="none"/>
+        </w:rPr>
+      </w:pPr>
+      <w:r>
+        <w:rPr>
+          <w:rStyle w:val="a3"/>
+          <w:rFonts w:hint="eastAsia"/>
+          <w:color w:val="auto"/>
+          <w:u w:val="none"/>
+        </w:rPr>
+        <w:t>上一点中的zephyr解决方案也有</w:t>
+      </w:r>
+      <w:proofErr w:type="spellStart"/>
+      <w:r>
+        <w:rPr>
+          <w:rStyle w:val="a3"/>
+          <w:rFonts w:hint="eastAsia"/>
+          <w:color w:val="auto"/>
+          <w:u w:val="none"/>
+        </w:rPr>
+        <w:t>FreeRTOS</w:t>
+      </w:r>
+      <w:proofErr w:type="spellEnd"/>
+      <w:r>
+        <w:rPr>
+          <w:rStyle w:val="a3"/>
+          <w:rFonts w:hint="eastAsia"/>
+          <w:color w:val="auto"/>
+          <w:u w:val="none"/>
+        </w:rPr>
+        <w:t xml:space="preserve">版本的实现 </w:t>
+      </w:r>
+      <w:hyperlink r:id="rId10" w:history="1">
         <w:r>
           <w:rPr>
             <w:rStyle w:val="a3"/>
           </w:rPr>
-          <w:t>https://github.com/zephyrproject-rtos/zephyr/pull/21518</w:t>
+          <w:t>https://gist.github.com/thomask77/3a2d54a482c294beec5d87730e163bdd</w:t>
         </w:r>
       </w:hyperlink>
+      <w:r>
+        <w:rPr>
+          <w:rStyle w:val="a3"/>
+          <w:color w:val="auto"/>
+          <w:u w:val="none"/>
+        </w:rPr>
+        <w:t xml:space="preserve"> </w:t>
+      </w:r>
+    </w:p>
+    <w:p>
+      <w:pPr>
+        <w:pStyle w:val="a5"/>
+        <w:numPr>
+          <w:ilvl w:val="2"/>
+          <w:numId w:val="2"/>
+        </w:numPr>
+        <w:wordWrap w:val="0"/>
+        <w:ind w:firstLineChars="0"/>
+      </w:pPr>
+      <w:hyperlink r:id="rId11" w:history="1">
+        <w:r>
+          <w:rPr>
+            <w:rStyle w:val="a3"/>
+          </w:rPr>
+          <w:t>https://github.com/mirror/newlib-cygwin/blob/436e47584ae7aecf0ec22a98384a3348d244471f/newlib/libc/misc/lock.c</w:t>
+        </w:r>
+      </w:hyperlink>
+      <w:r>
+        <w:t xml:space="preserve"> </w:t>
+      </w:r>
+      <w:proofErr w:type="spellStart"/>
+      <w:r>
+        <w:rPr>
+          <w:rFonts w:hint="eastAsia"/>
+        </w:rPr>
+        <w:t>newlib</w:t>
+      </w:r>
+      <w:proofErr w:type="spellEnd"/>
+      <w:r>
+        <w:rPr>
+          <w:rFonts w:hint="eastAsia"/>
+        </w:rPr>
+        <w:t>官方的描述</w:t>
+      </w:r>
     </w:p>
     <w:p>
       <w:pPr>
@@ -729,7 +1047,7 @@
         <w:wordWrap w:val="0"/>
         <w:ind w:firstLineChars="0"/>
       </w:pPr>
-      <w:hyperlink r:id="rId10" w:history="1">
+      <w:hyperlink r:id="rId12" w:history="1">
         <w:r>
           <w:rPr>
             <w:rStyle w:val="a3"/>
@@ -753,7 +1071,7 @@
           <w:u w:val="none"/>
         </w:rPr>
       </w:pPr>
-      <w:hyperlink r:id="rId11" w:history="1">
+      <w:hyperlink r:id="rId13" w:history="1">
         <w:r>
           <w:rPr>
             <w:rStyle w:val="a3"/>
@@ -777,7 +1095,7 @@
           <w:u w:val="none"/>
         </w:rPr>
       </w:pPr>
-      <w:hyperlink r:id="rId12" w:history="1">
+      <w:hyperlink r:id="rId14" w:history="1">
         <w:r>
           <w:rPr>
             <w:rStyle w:val="a3"/>
@@ -801,7 +1119,7 @@
           <w:u w:val="none"/>
         </w:rPr>
       </w:pPr>
-      <w:hyperlink r:id="rId13" w:history="1">
+      <w:hyperlink r:id="rId15" w:history="1">
         <w:r>
           <w:rPr>
             <w:rStyle w:val="a3"/>
@@ -854,7 +1172,7 @@
       <w:pPr>
         <w:wordWrap w:val="0"/>
       </w:pPr>
-      <w:hyperlink r:id="rId14" w:history="1">
+      <w:hyperlink r:id="rId16" w:history="1">
         <w:r>
           <w:rPr>
             <w:rStyle w:val="a3"/>
@@ -867,7 +1185,7 @@
       <w:pPr>
         <w:wordWrap w:val="0"/>
       </w:pPr>
-      <w:hyperlink r:id="rId15" w:history="1">
+      <w:hyperlink r:id="rId17" w:history="1">
         <w:r>
           <w:rPr>
             <w:rStyle w:val="a3"/>
@@ -1074,6 +1392,7 @@
         <w:rPr>
           <w:noProof/>
         </w:rPr>
+        <w:lastRenderedPageBreak/>
         <w:drawing>
           <wp:inline distT="0" distB="0" distL="0" distR="0" wp14:anchorId="5A3DA8CC" wp14:editId="01441CC5">
             <wp:extent cx="5274310" cy="7007860"/>
@@ -1092,7 +1411,7 @@
                     </pic:cNvPicPr>
                   </pic:nvPicPr>
                   <pic:blipFill>
-                    <a:blip r:embed="rId16">
+                    <a:blip r:embed="rId18">
                       <a:extLst>
                         <a:ext uri="{28A0092B-C50C-407E-A947-70E740481C1C}">
                           <a14:useLocalDpi xmlns:a14="http://schemas.microsoft.com/office/drawing/2010/main" val="0"/>
@@ -1173,6 +1492,7 @@
         <w:rPr>
           <w:noProof/>
         </w:rPr>
+        <w:lastRenderedPageBreak/>
         <w:drawing>
           <wp:inline distT="0" distB="0" distL="0" distR="0" wp14:anchorId="61CB0879" wp14:editId="191DDB8F">
             <wp:extent cx="5274310" cy="3535680"/>
@@ -1191,7 +1511,7 @@
                     </pic:cNvPicPr>
                   </pic:nvPicPr>
                   <pic:blipFill>
-                    <a:blip r:embed="rId17">
+                    <a:blip r:embed="rId19">
                       <a:extLst>
                         <a:ext uri="{28A0092B-C50C-407E-A947-70E740481C1C}">
                           <a14:useLocalDpi xmlns:a14="http://schemas.microsoft.com/office/drawing/2010/main" val="0"/>
@@ -1286,7 +1606,7 @@
           <w:rStyle w:val="a3"/>
         </w:rPr>
       </w:pPr>
-      <w:hyperlink r:id="rId18" w:history="1">
+      <w:hyperlink r:id="rId20" w:history="1">
         <w:r>
           <w:rPr>
             <w:rStyle w:val="a3"/>
@@ -1366,7 +1686,7 @@
       <w:pPr>
         <w:wordWrap w:val="0"/>
       </w:pPr>
-      <w:hyperlink r:id="rId19" w:history="1">
+      <w:hyperlink r:id="rId21" w:history="1">
         <w:r>
           <w:rPr>
             <w:rStyle w:val="a3"/>
@@ -1429,7 +1749,7 @@
           <w:rStyle w:val="a3"/>
         </w:rPr>
       </w:pPr>
-      <w:hyperlink r:id="rId20" w:history="1">
+      <w:hyperlink r:id="rId22" w:history="1">
         <w:r>
           <w:rPr>
             <w:rStyle w:val="a3"/>
@@ -1460,7 +1780,7 @@
           <w:u w:val="none"/>
         </w:rPr>
       </w:pPr>
-      <w:hyperlink r:id="rId21" w:history="1">
+      <w:hyperlink r:id="rId23" w:history="1">
         <w:r>
           <w:rPr>
             <w:rStyle w:val="a3"/>
@@ -1477,7 +1797,7 @@
           <w:u w:val="none"/>
         </w:rPr>
       </w:pPr>
-      <w:hyperlink r:id="rId22" w:history="1">
+      <w:hyperlink r:id="rId24" w:history="1">
         <w:r>
           <w:rPr>
             <w:rStyle w:val="a3"/>
@@ -1494,7 +1814,7 @@
           <w:u w:val="none"/>
         </w:rPr>
       </w:pPr>
-      <w:hyperlink r:id="rId23" w:history="1">
+      <w:hyperlink r:id="rId25" w:history="1">
         <w:r>
           <w:rPr>
             <w:rStyle w:val="a3"/>
@@ -1528,7 +1848,7 @@
           <w:u w:val="none"/>
         </w:rPr>
       </w:pPr>
-      <w:hyperlink r:id="rId24" w:history="1">
+      <w:hyperlink r:id="rId26" w:history="1">
         <w:r>
           <w:rPr>
             <w:rStyle w:val="a3"/>
@@ -1823,7 +2143,7 @@
         <w:rFonts w:ascii="Wingdings" w:eastAsiaTheme="minorEastAsia" w:hAnsi="Wingdings" w:cstheme="minorBidi" w:hint="default"/>
       </w:rPr>
     </w:lvl>
-    <w:lvl w:ilvl="1" w:tplc="04090003" w:tentative="1">
+    <w:lvl w:ilvl="1" w:tplc="04090003">
       <w:start w:val="1"/>
       <w:numFmt w:val="bullet"/>
       <w:lvlText w:val=""/>
@@ -1835,7 +2155,7 @@
         <w:rFonts w:ascii="Wingdings" w:hAnsi="Wingdings" w:hint="default"/>
       </w:rPr>
     </w:lvl>
-    <w:lvl w:ilvl="2" w:tplc="04090005" w:tentative="1">
+    <w:lvl w:ilvl="2" w:tplc="04090005">
       <w:start w:val="1"/>
       <w:numFmt w:val="bullet"/>
       <w:lvlText w:val=""/>

</xml_diff>